<commit_message>
quentin response to reviewer comments
</commit_message>
<xml_diff>
--- a/resubmission-May-2024/response-to-reviewers.docx
+++ b/resubmission-May-2024/response-to-reviewers.docx
@@ -142,6 +142,34 @@
       <w:r>
         <w:t>Lines 246-251: Question “Would subsampling fall under 2.5?</w:t>
       </w:r>
+      <w:r>
+        <w:t xml:space="preserve">  </w:t>
+      </w:r>
+      <w:ins w:id="0" w:author="Stoyel, Quentin" w:date="2024-05-06T09:07:00Z">
+        <w:r>
+          <w:t>The g</w:t>
+        </w:r>
+      </w:ins>
+      <w:ins w:id="1" w:author="Stoyel, Quentin" w:date="2024-05-06T09:08:00Z">
+        <w:r>
+          <w:t>oal</w:t>
+        </w:r>
+      </w:ins>
+      <w:ins w:id="2" w:author="Stoyel, Quentin" w:date="2024-05-06T09:07:00Z">
+        <w:r>
+          <w:t xml:space="preserve"> of this section is to communicate that sampling protocols are highly customizable</w:t>
+        </w:r>
+      </w:ins>
+      <w:ins w:id="3" w:author="Stoyel, Quentin" w:date="2024-05-06T09:08:00Z">
+        <w:r>
+          <w:t xml:space="preserve"> and less to detail all of the associated specifics.  The shrimps section was revised to </w:t>
+        </w:r>
+      </w:ins>
+      <w:ins w:id="4" w:author="Stoyel, Quentin" w:date="2024-05-06T09:09:00Z">
+        <w:r>
+          <w:t>clarify the subsampling functionality.</w:t>
+        </w:r>
+      </w:ins>
     </w:p>
     <w:p>
       <w:pPr>
@@ -181,6 +209,22 @@
       <w:r>
         <w:t>make sure that is accurate”</w:t>
       </w:r>
+      <w:r>
+        <w:t xml:space="preserve">:  </w:t>
+      </w:r>
+      <w:ins w:id="5" w:author="Stoyel, Quentin" w:date="2024-05-06T08:52:00Z">
+        <w:r>
+          <w:t>The fishing console offers both methods, some data is entered manually (e.g. weather, set result, etc.)</w:t>
+        </w:r>
+        <w:r>
+          <w:t xml:space="preserve"> and some is recorded automatically (GPS, </w:t>
+        </w:r>
+      </w:ins>
+      <w:ins w:id="6" w:author="Stoyel, Quentin" w:date="2024-05-06T08:53:00Z">
+        <w:r>
+          <w:t>trawl sensor data).  This has been clarified in the text.</w:t>
+        </w:r>
+      </w:ins>
     </w:p>
     <w:p>
       <w:pPr>
@@ -196,6 +240,36 @@
       <w:r>
         <w:t>”</w:t>
       </w:r>
+      <w:ins w:id="7" w:author="Stoyel, Quentin" w:date="2024-05-06T08:58:00Z">
+        <w:r>
+          <w:t xml:space="preserve"> </w:t>
+        </w:r>
+      </w:ins>
+      <w:ins w:id="8" w:author="Stoyel, Quentin" w:date="2024-05-06T09:09:00Z">
+        <w:r>
+          <w:t xml:space="preserve">  </w:t>
+        </w:r>
+      </w:ins>
+      <w:ins w:id="9" w:author="Stoyel, Quentin" w:date="2024-05-06T09:10:00Z">
+        <w:r>
+          <w:t xml:space="preserve">Concerning subsampling:  at the time of writing subsampling in ANDES was limited to </w:t>
+        </w:r>
+        <w:r>
+          <w:lastRenderedPageBreak/>
+          <w:t xml:space="preserve">the </w:t>
+        </w:r>
+        <w:proofErr w:type="spellStart"/>
+        <w:r>
+          <w:t>shirmp’s</w:t>
+        </w:r>
+        <w:proofErr w:type="spellEnd"/>
+        <w:r>
+          <w:t xml:space="preserve"> module.  It has since been generalized to be an option for all species as part of continuing development on the project. This has been clarified in the revised report</w:t>
+        </w:r>
+        <w:r>
+          <w:t>.</w:t>
+        </w:r>
+      </w:ins>
     </w:p>
     <w:p>
       <w:pPr>
@@ -214,6 +288,16 @@
       <w:r>
         <w:t>”</w:t>
       </w:r>
+      <w:ins w:id="10" w:author="Stoyel, Quentin" w:date="2024-05-06T08:53:00Z">
+        <w:r>
+          <w:t xml:space="preserve">  This should be resolved by the modifications </w:t>
+        </w:r>
+      </w:ins>
+      <w:ins w:id="11" w:author="Stoyel, Quentin" w:date="2024-05-06T08:54:00Z">
+        <w:r>
+          <w:t>in response to the comment on lines 358-363.</w:t>
+        </w:r>
+      </w:ins>
     </w:p>
     <w:p>
       <w:pPr>
@@ -245,7 +329,6 @@
         </w:numPr>
       </w:pPr>
       <w:r>
-        <w:lastRenderedPageBreak/>
         <w:t>Line 625: We rephrased to “consistency and quality”</w:t>
       </w:r>
     </w:p>
@@ -401,7 +484,14 @@
         <w:rPr>
           <w:rFonts w:ascii="Arial" w:hAnsi="Arial" w:cs="Arial"/>
         </w:rPr>
-        <w:t xml:space="preserve">How did you standardize data entry to be able to export into various systems? Report just said it was difficult. Did you develop a framework for data collection and for importing into other systems? Did you develop a training guide for staff for the new process? Or do users get </w:t>
+        <w:t xml:space="preserve">How did you standardize data entry to be able to export into various systems? Report </w:t>
+      </w:r>
+      <w:r>
+        <w:rPr>
+          <w:rFonts w:ascii="Arial" w:hAnsi="Arial" w:cs="Arial"/>
+        </w:rPr>
+        <w:lastRenderedPageBreak/>
+        <w:t xml:space="preserve">just said it was difficult. Did you develop a framework for data collection and for importing into other systems? Did you develop a training guide for staff for the new process? Or do users get </w:t>
       </w:r>
       <w:r>
         <w:rPr>
@@ -446,11 +536,7 @@
     </w:p>
     <w:p>
       <w:r>
-        <w:t xml:space="preserve">Andes provides a centralized reporting module that allows users to export data that was captured by the application. The reporting is tailored to the needs of the users and can be modified to better integrate </w:t>
-      </w:r>
-      <w:r>
-        <w:lastRenderedPageBreak/>
-        <w:t xml:space="preserve">into existing systems. We haven’t developed a training guide per se but have been keeping notes </w:t>
+        <w:t xml:space="preserve">Andes provides a centralized reporting module that allows users to export data that was captured by the application. The reporting is tailored to the needs of the users and can be modified to better integrate into existing systems. We haven’t developed a training guide per se but have been keeping notes </w:t>
       </w:r>
       <w:r>
         <w:t xml:space="preserve">to support users in the repository Wiki pages. </w:t>
@@ -801,6 +887,14 @@
     <w:abstractNumId w:val="0"/>
   </w:num>
 </w:numbering>
+</file>
+
+<file path=word/people.xml><?xml version="1.0" encoding="utf-8"?>
+<w15:people xmlns:wpc="http://schemas.microsoft.com/office/word/2010/wordprocessingCanvas" xmlns:cx="http://schemas.microsoft.com/office/drawing/2014/chartex" xmlns:cx1="http://schemas.microsoft.com/office/drawing/2015/9/8/chartex" xmlns:cx2="http://schemas.microsoft.com/office/drawing/2015/10/21/chartex" xmlns:cx3="http://schemas.microsoft.com/office/drawing/2016/5/9/chartex" xmlns:cx4="http://schemas.microsoft.com/office/drawing/2016/5/10/chartex" xmlns:cx5="http://schemas.microsoft.com/office/drawing/2016/5/11/chartex" xmlns:cx6="http://schemas.microsoft.com/office/drawing/2016/5/12/chartex" xmlns:cx7="http://schemas.microsoft.com/office/drawing/2016/5/13/chartex" xmlns:cx8="http://schemas.microsoft.com/office/drawing/2016/5/14/chartex" xmlns:mc="http://schemas.openxmlformats.org/markup-compatibility/2006" xmlns:aink="http://schemas.microsoft.com/office/drawing/2016/ink" xmlns:am3d="http://schemas.microsoft.com/office/drawing/2017/model3d" xmlns:o="urn:schemas-microsoft-com:office:office" xmlns:oel="http://schemas.microsoft.com/office/2019/extlst" xmlns:r="http://schemas.openxmlformats.org/officeDocument/2006/relationships" xmlns:m="http://schemas.openxmlformats.org/officeDocument/2006/math" xmlns:v="urn:schemas-microsoft-com:vml" xmlns:wp14="http://schemas.microsoft.com/office/word/2010/wordprocessingDrawing" xmlns:wp="http://schemas.openxmlformats.org/drawingml/2006/wordprocessingDrawing" xmlns:w10="urn:schemas-microsoft-com:office:word" xmlns:w="http://schemas.openxmlformats.org/wordprocessingml/2006/main" xmlns:w14="http://schemas.microsoft.com/office/word/2010/wordml" xmlns:w15="http://schemas.microsoft.com/office/word/2012/wordml" xmlns:w16cex="http://schemas.microsoft.com/office/word/2018/wordml/cex" xmlns:w16cid="http://schemas.microsoft.com/office/word/2016/wordml/cid" xmlns:w16="http://schemas.microsoft.com/office/word/2018/wordml" xmlns:w16sdtdh="http://schemas.microsoft.com/office/word/2020/wordml/sdtdatahash" xmlns:w16se="http://schemas.microsoft.com/office/word/2015/wordml/symex" xmlns:wpg="http://schemas.microsoft.com/office/word/2010/wordprocessingGroup" xmlns:wpi="http://schemas.microsoft.com/office/word/2010/wordprocessingInk" xmlns:wne="http://schemas.microsoft.com/office/word/2006/wordml" xmlns:wps="http://schemas.microsoft.com/office/word/2010/wordprocessingShape" mc:Ignorable="w14 w15 w16se w16cid w16 w16cex w16sdtdh wp14">
+  <w15:person w15:author="Stoyel, Quentin">
+    <w15:presenceInfo w15:providerId="AD" w15:userId="S::Quentin.Stoyel@dfo-mpo.gc.ca::d4bf84e8-275f-4cfa-b349-0ac80dc0413b"/>
+  </w15:person>
+</w15:people>
 </file>
 
 <file path=word/styles.xml><?xml version="1.0" encoding="utf-8"?>
@@ -1252,6 +1346,16 @@
       <w:contextualSpacing/>
     </w:pPr>
   </w:style>
+  <w:style w:type="paragraph" w:styleId="Revision">
+    <w:name w:val="Revision"/>
+    <w:hidden/>
+    <w:uiPriority w:val="99"/>
+    <w:semiHidden/>
+    <w:rsid w:val="001F1027"/>
+    <w:pPr>
+      <w:spacing w:after="0" w:line="240" w:lineRule="auto"/>
+    </w:pPr>
+  </w:style>
 </w:styles>
 </file>
 

</xml_diff>

<commit_message>
add glossary entry for ELOG, reorder some figures so they appear in the Figures section in the same order they are cited, accept changes in response to reviewers
</commit_message>
<xml_diff>
--- a/resubmission-May-2024/response-to-reviewers.docx
+++ b/resubmission-May-2024/response-to-reviewers.docx
@@ -76,7 +76,7 @@
         <w:t>We have clarified this point in the revised report. The</w:t>
       </w:r>
       <w:r>
-        <w:t xml:space="preserve"> capture of navigational data from external instrument and/or the ship’s navigational system is possible because these data streams can be sent to Andes through the local area network that is used for by the application. These capabilities have evolved over the last few years of development. Initially, Andes existed independently of the ship’s navigation system since it raised security concerns from Coast Guard personnel. However, when the new offshore fisheries vessels were delivered, their modern networking infrastructure could be fully utilized by Andes, and this included having access to a number of data streams that are broadcast on the ship’s NMEA feed. The GPS feed is now captured at set intervals (we currently use </w:t>
+        <w:t xml:space="preserve"> capture of navigational data from external instrument and/or the ship’s navigational system is possible because these data streams can be sent to Andes through the local area network that is used by the application. These capabilities have evolved over the last few years of development. Initially, Andes existed independently of the ship’s navigation system since it raised security concerns from Coast Guard personnel. However, when the new offshore fisheries vessels were delivered, their modern networking infrastructure could be fully utilized by Andes, and this included having access to a number of data streams that are broadcast on the ship’s NMEA feed. The GPS feed is now captured at set intervals (we currently use </w:t>
       </w:r>
       <w:r>
         <w:t>1 second intervals when fishing and 5 second intervals otherwise</w:t>
@@ -95,16 +95,20 @@
       <w:r>
         <w:t xml:space="preserve"> sensors are also recorded directly by Andes and have been included in the fishing console to provide real-time trawl </w:t>
       </w:r>
-      <w:proofErr w:type="spellStart"/>
-      <w:r>
-        <w:t>mensurations</w:t>
-      </w:r>
-      <w:proofErr w:type="spellEnd"/>
+      <w:r>
+        <w:t>measurements</w:t>
+      </w:r>
       <w:r>
         <w:t xml:space="preserve">. </w:t>
       </w:r>
       <w:r>
-        <w:t>So these data can be stored within Andes and exported after a survey.</w:t>
+        <w:t>So these data can be stored within Andes and exported after a survey</w:t>
+      </w:r>
+      <w:r>
+        <w:t xml:space="preserve"> has been completed</w:t>
+      </w:r>
+      <w:r>
+        <w:t>.</w:t>
       </w:r>
     </w:p>
     <w:p/>
@@ -125,7 +129,19 @@
         </w:numPr>
       </w:pPr>
       <w:r>
-        <w:t xml:space="preserve">Lines 139-140: we rephrased that bullet to better distinguish between </w:t>
+        <w:t xml:space="preserve">Lines 139-140: </w:t>
+      </w:r>
+    </w:p>
+    <w:p>
+      <w:pPr>
+        <w:pStyle w:val="ListParagraph"/>
+        <w:numPr>
+          <w:ilvl w:val="1"/>
+          <w:numId w:val="2"/>
+        </w:numPr>
+      </w:pPr>
+      <w:r>
+        <w:t xml:space="preserve">we rephrased that bullet to better distinguish between </w:t>
       </w:r>
       <w:r>
         <w:t>“prone to error” and “create an opportunity for error”</w:t>
@@ -145,31 +161,36 @@
       <w:r>
         <w:t xml:space="preserve">  </w:t>
       </w:r>
-      <w:ins w:id="0" w:author="Stoyel, Quentin" w:date="2024-05-06T09:07:00Z">
-        <w:r>
-          <w:t>The g</w:t>
-        </w:r>
-      </w:ins>
-      <w:ins w:id="1" w:author="Stoyel, Quentin" w:date="2024-05-06T09:08:00Z">
-        <w:r>
-          <w:t>oal</w:t>
-        </w:r>
-      </w:ins>
-      <w:ins w:id="2" w:author="Stoyel, Quentin" w:date="2024-05-06T09:07:00Z">
-        <w:r>
-          <w:t xml:space="preserve"> of this section is to communicate that sampling protocols are highly customizable</w:t>
-        </w:r>
-      </w:ins>
-      <w:ins w:id="3" w:author="Stoyel, Quentin" w:date="2024-05-06T09:08:00Z">
-        <w:r>
-          <w:t xml:space="preserve"> and less to detail all of the associated specifics.  The shrimps section was revised to </w:t>
-        </w:r>
-      </w:ins>
-      <w:ins w:id="4" w:author="Stoyel, Quentin" w:date="2024-05-06T09:09:00Z">
-        <w:r>
-          <w:t>clarify the subsampling functionality.</w:t>
-        </w:r>
-      </w:ins>
+    </w:p>
+    <w:p>
+      <w:pPr>
+        <w:pStyle w:val="ListParagraph"/>
+        <w:numPr>
+          <w:ilvl w:val="1"/>
+          <w:numId w:val="2"/>
+        </w:numPr>
+      </w:pPr>
+      <w:r>
+        <w:t>The goal of this section is to communicate that sampling protocols are highly customizable</w:t>
+      </w:r>
+      <w:r>
+        <w:t>,</w:t>
+      </w:r>
+      <w:r>
+        <w:t xml:space="preserve"> and </w:t>
+      </w:r>
+      <w:r>
+        <w:t>not</w:t>
+      </w:r>
+      <w:r>
+        <w:t xml:space="preserve"> to detail all of the associated specifics.  The shrimps section was revised to clarify the subsampling functionality</w:t>
+      </w:r>
+      <w:r>
+        <w:t xml:space="preserve"> that exists in Andes</w:t>
+      </w:r>
+      <w:r>
+        <w:t>.</w:t>
+      </w:r>
     </w:p>
     <w:p>
       <w:pPr>
@@ -180,7 +201,19 @@
         </w:numPr>
       </w:pPr>
       <w:r>
-        <w:t>Line 312: This acronym is now spelled out in full on first use in the text and is defined in the acronyms and glossary section</w:t>
+        <w:t xml:space="preserve">Line 312: </w:t>
+      </w:r>
+    </w:p>
+    <w:p>
+      <w:pPr>
+        <w:pStyle w:val="ListParagraph"/>
+        <w:numPr>
+          <w:ilvl w:val="1"/>
+          <w:numId w:val="2"/>
+        </w:numPr>
+      </w:pPr>
+      <w:r>
+        <w:t>This acronym is now spelled out in full on first use in the text and is defined in the acronyms and glossary section</w:t>
       </w:r>
     </w:p>
     <w:p>
@@ -192,7 +225,19 @@
         </w:numPr>
       </w:pPr>
       <w:r>
-        <w:t>Lines 33-336: We modified the sentence to identify “sporadic or slow connections”.</w:t>
+        <w:t xml:space="preserve">Lines 33-336: </w:t>
+      </w:r>
+    </w:p>
+    <w:p>
+      <w:pPr>
+        <w:pStyle w:val="ListParagraph"/>
+        <w:numPr>
+          <w:ilvl w:val="1"/>
+          <w:numId w:val="2"/>
+        </w:numPr>
+      </w:pPr>
+      <w:r>
+        <w:t>We modified the sentence to identify “sporadic or slow connections”.</w:t>
       </w:r>
     </w:p>
     <w:p>
@@ -212,19 +257,25 @@
       <w:r>
         <w:t xml:space="preserve">:  </w:t>
       </w:r>
-      <w:ins w:id="5" w:author="Stoyel, Quentin" w:date="2024-05-06T08:52:00Z">
-        <w:r>
-          <w:t>The fishing console offers both methods, some data is entered manually (e.g. weather, set result, etc.)</w:t>
-        </w:r>
-        <w:r>
-          <w:t xml:space="preserve"> and some is recorded automatically (GPS, </w:t>
-        </w:r>
-      </w:ins>
-      <w:ins w:id="6" w:author="Stoyel, Quentin" w:date="2024-05-06T08:53:00Z">
-        <w:r>
-          <w:t>trawl sensor data).  This has been clarified in the text.</w:t>
-        </w:r>
-      </w:ins>
+    </w:p>
+    <w:p>
+      <w:pPr>
+        <w:pStyle w:val="ListParagraph"/>
+        <w:numPr>
+          <w:ilvl w:val="1"/>
+          <w:numId w:val="2"/>
+        </w:numPr>
+      </w:pPr>
+      <w:r>
+        <w:lastRenderedPageBreak/>
+        <w:t xml:space="preserve">The fishing console offers both methods, some data is entered manually (e.g. weather, set result, etc.) and some </w:t>
+      </w:r>
+      <w:r>
+        <w:t>are</w:t>
+      </w:r>
+      <w:r>
+        <w:t xml:space="preserve"> recorded automatically (GPS, trawl sensor data).  This has been clarified in the text.</w:t>
+      </w:r>
     </w:p>
     <w:p>
       <w:pPr>
@@ -240,36 +291,30 @@
       <w:r>
         <w:t>”</w:t>
       </w:r>
-      <w:ins w:id="7" w:author="Stoyel, Quentin" w:date="2024-05-06T08:58:00Z">
-        <w:r>
-          <w:t xml:space="preserve"> </w:t>
-        </w:r>
-      </w:ins>
-      <w:ins w:id="8" w:author="Stoyel, Quentin" w:date="2024-05-06T09:09:00Z">
-        <w:r>
-          <w:t xml:space="preserve">  </w:t>
-        </w:r>
-      </w:ins>
-      <w:ins w:id="9" w:author="Stoyel, Quentin" w:date="2024-05-06T09:10:00Z">
-        <w:r>
-          <w:t xml:space="preserve">Concerning subsampling:  at the time of writing subsampling in ANDES was limited to </w:t>
-        </w:r>
-        <w:r>
-          <w:lastRenderedPageBreak/>
-          <w:t xml:space="preserve">the </w:t>
-        </w:r>
-        <w:proofErr w:type="spellStart"/>
-        <w:r>
-          <w:t>shirmp’s</w:t>
-        </w:r>
-        <w:proofErr w:type="spellEnd"/>
-        <w:r>
-          <w:t xml:space="preserve"> module.  It has since been generalized to be an option for all species as part of continuing development on the project. This has been clarified in the revised report</w:t>
-        </w:r>
-        <w:r>
-          <w:t>.</w:t>
-        </w:r>
-      </w:ins>
+      <w:r>
+        <w:t xml:space="preserve"> </w:t>
+      </w:r>
+      <w:r>
+        <w:t xml:space="preserve">  </w:t>
+      </w:r>
+    </w:p>
+    <w:p>
+      <w:pPr>
+        <w:pStyle w:val="ListParagraph"/>
+        <w:numPr>
+          <w:ilvl w:val="1"/>
+          <w:numId w:val="2"/>
+        </w:numPr>
+      </w:pPr>
+      <w:r>
+        <w:t>Concerning subsampling:  at the time of writing subsampling in ANDES was limited to the shr</w:t>
+      </w:r>
+      <w:r>
+        <w:t>i</w:t>
+      </w:r>
+      <w:r>
+        <w:t>mp’s module.  It has since been generalized to be an option for all species as part of continuing development on the project. This has been clarified in the revised report.</w:t>
+      </w:r>
     </w:p>
     <w:p>
       <w:pPr>
@@ -288,16 +333,21 @@
       <w:r>
         <w:t>”</w:t>
       </w:r>
-      <w:ins w:id="10" w:author="Stoyel, Quentin" w:date="2024-05-06T08:53:00Z">
-        <w:r>
-          <w:t xml:space="preserve">  This should be resolved by the modifications </w:t>
-        </w:r>
-      </w:ins>
-      <w:ins w:id="11" w:author="Stoyel, Quentin" w:date="2024-05-06T08:54:00Z">
-        <w:r>
-          <w:t>in response to the comment on lines 358-363.</w:t>
-        </w:r>
-      </w:ins>
+      <w:r>
+        <w:t xml:space="preserve">  </w:t>
+      </w:r>
+    </w:p>
+    <w:p>
+      <w:pPr>
+        <w:pStyle w:val="ListParagraph"/>
+        <w:numPr>
+          <w:ilvl w:val="1"/>
+          <w:numId w:val="2"/>
+        </w:numPr>
+      </w:pPr>
+      <w:r>
+        <w:t>This should be resolved by the modifications in response to the comment on lines 358-363.</w:t>
+      </w:r>
     </w:p>
     <w:p>
       <w:pPr>
@@ -324,12 +374,42 @@
       <w:pPr>
         <w:pStyle w:val="ListParagraph"/>
         <w:numPr>
+          <w:ilvl w:val="1"/>
+          <w:numId w:val="2"/>
+        </w:numPr>
+      </w:pPr>
+      <w:r>
+        <w:t xml:space="preserve">This is now clearly spelled out in the </w:t>
+      </w:r>
+      <w:r>
+        <w:t xml:space="preserve">revised report, as discussed above. Figure 1 also shows how </w:t>
+      </w:r>
+      <w:r>
+        <w:t>ship instruments can be integrated in Andes.</w:t>
+      </w:r>
+    </w:p>
+    <w:p>
+      <w:pPr>
+        <w:pStyle w:val="ListParagraph"/>
+        <w:numPr>
           <w:ilvl w:val="0"/>
           <w:numId w:val="2"/>
         </w:numPr>
       </w:pPr>
       <w:r>
-        <w:t>Line 625: We rephrased to “consistency and quality”</w:t>
+        <w:t xml:space="preserve">Line 625: </w:t>
+      </w:r>
+    </w:p>
+    <w:p>
+      <w:pPr>
+        <w:pStyle w:val="ListParagraph"/>
+        <w:numPr>
+          <w:ilvl w:val="1"/>
+          <w:numId w:val="2"/>
+        </w:numPr>
+      </w:pPr>
+      <w:r>
+        <w:t>We rephrased to “consistency and quality”</w:t>
       </w:r>
     </w:p>
     <w:p>
@@ -337,7 +417,6 @@
         <w:t>We also thank Kevin for touching base with us and for his interest in potentially using Andes to support some of his survey activities.</w:t>
       </w:r>
     </w:p>
-    <w:p/>
     <w:p>
       <w:pPr>
         <w:rPr>
@@ -458,6 +537,7 @@
     <w:p/>
     <w:p>
       <w:r>
+        <w:lastRenderedPageBreak/>
         <w:t xml:space="preserve">The acronyms appearing in the figures were added to the acronyms and glossary section. These include CUPS, UDP, and UPD which appear in Figure 1. The figure was also improved by better defining terms in the caption. </w:t>
       </w:r>
     </w:p>
@@ -484,14 +564,7 @@
         <w:rPr>
           <w:rFonts w:ascii="Arial" w:hAnsi="Arial" w:cs="Arial"/>
         </w:rPr>
-        <w:t xml:space="preserve">How did you standardize data entry to be able to export into various systems? Report </w:t>
-      </w:r>
-      <w:r>
-        <w:rPr>
-          <w:rFonts w:ascii="Arial" w:hAnsi="Arial" w:cs="Arial"/>
-        </w:rPr>
-        <w:lastRenderedPageBreak/>
-        <w:t xml:space="preserve">just said it was difficult. Did you develop a framework for data collection and for importing into other systems? Did you develop a training guide for staff for the new process? Or do users get </w:t>
+        <w:t xml:space="preserve">How did you standardize data entry to be able to export into various systems? Report just said it was difficult. Did you develop a framework for data collection and for importing into other systems? Did you develop a training guide for staff for the new process? Or do users get </w:t>
       </w:r>
       <w:r>
         <w:rPr>
@@ -624,6 +697,7 @@
     <w:p/>
     <w:p>
       <w:r>
+        <w:lastRenderedPageBreak/>
         <w:t xml:space="preserve">We thank </w:t>
       </w:r>
       <w:proofErr w:type="spellStart"/>
@@ -694,7 +768,7 @@
         <w:rFonts w:ascii="Symbol" w:hAnsi="Symbol" w:hint="default"/>
       </w:rPr>
     </w:lvl>
-    <w:lvl w:ilvl="1" w:tplc="04090003" w:tentative="1">
+    <w:lvl w:ilvl="1" w:tplc="04090003">
       <w:start w:val="1"/>
       <w:numFmt w:val="bullet"/>
       <w:lvlText w:val="o"/>
@@ -887,14 +961,6 @@
     <w:abstractNumId w:val="0"/>
   </w:num>
 </w:numbering>
-</file>
-
-<file path=word/people.xml><?xml version="1.0" encoding="utf-8"?>
-<w15:people xmlns:wpc="http://schemas.microsoft.com/office/word/2010/wordprocessingCanvas" xmlns:cx="http://schemas.microsoft.com/office/drawing/2014/chartex" xmlns:cx1="http://schemas.microsoft.com/office/drawing/2015/9/8/chartex" xmlns:cx2="http://schemas.microsoft.com/office/drawing/2015/10/21/chartex" xmlns:cx3="http://schemas.microsoft.com/office/drawing/2016/5/9/chartex" xmlns:cx4="http://schemas.microsoft.com/office/drawing/2016/5/10/chartex" xmlns:cx5="http://schemas.microsoft.com/office/drawing/2016/5/11/chartex" xmlns:cx6="http://schemas.microsoft.com/office/drawing/2016/5/12/chartex" xmlns:cx7="http://schemas.microsoft.com/office/drawing/2016/5/13/chartex" xmlns:cx8="http://schemas.microsoft.com/office/drawing/2016/5/14/chartex" xmlns:mc="http://schemas.openxmlformats.org/markup-compatibility/2006" xmlns:aink="http://schemas.microsoft.com/office/drawing/2016/ink" xmlns:am3d="http://schemas.microsoft.com/office/drawing/2017/model3d" xmlns:o="urn:schemas-microsoft-com:office:office" xmlns:oel="http://schemas.microsoft.com/office/2019/extlst" xmlns:r="http://schemas.openxmlformats.org/officeDocument/2006/relationships" xmlns:m="http://schemas.openxmlformats.org/officeDocument/2006/math" xmlns:v="urn:schemas-microsoft-com:vml" xmlns:wp14="http://schemas.microsoft.com/office/word/2010/wordprocessingDrawing" xmlns:wp="http://schemas.openxmlformats.org/drawingml/2006/wordprocessingDrawing" xmlns:w10="urn:schemas-microsoft-com:office:word" xmlns:w="http://schemas.openxmlformats.org/wordprocessingml/2006/main" xmlns:w14="http://schemas.microsoft.com/office/word/2010/wordml" xmlns:w15="http://schemas.microsoft.com/office/word/2012/wordml" xmlns:w16cex="http://schemas.microsoft.com/office/word/2018/wordml/cex" xmlns:w16cid="http://schemas.microsoft.com/office/word/2016/wordml/cid" xmlns:w16="http://schemas.microsoft.com/office/word/2018/wordml" xmlns:w16sdtdh="http://schemas.microsoft.com/office/word/2020/wordml/sdtdatahash" xmlns:w16se="http://schemas.microsoft.com/office/word/2015/wordml/symex" xmlns:wpg="http://schemas.microsoft.com/office/word/2010/wordprocessingGroup" xmlns:wpi="http://schemas.microsoft.com/office/word/2010/wordprocessingInk" xmlns:wne="http://schemas.microsoft.com/office/word/2006/wordml" xmlns:wps="http://schemas.microsoft.com/office/word/2010/wordprocessingShape" mc:Ignorable="w14 w15 w16se w16cid w16 w16cex w16sdtdh wp14">
-  <w15:person w15:author="Stoyel, Quentin">
-    <w15:presenceInfo w15:providerId="AD" w15:userId="S::Quentin.Stoyel@dfo-mpo.gc.ca::d4bf84e8-275f-4cfa-b349-0ac80dc0413b"/>
-  </w15:person>
-</w15:people>
 </file>
 
 <file path=word/styles.xml><?xml version="1.0" encoding="utf-8"?>

</xml_diff>

<commit_message>
last pass on report, adding date-stamped PDF to send for publication
</commit_message>
<xml_diff>
--- a/resubmission-May-2024/response-to-reviewers.docx
+++ b/resubmission-May-2024/response-to-reviewers.docx
@@ -24,7 +24,6 @@
         <w:t>We thank the reviewers for their positive and constructive review of our report. The handful of spelling mistakes were corrected and the changes that were done on the document are presented below.</w:t>
       </w:r>
     </w:p>
-    <w:p/>
     <w:p>
       <w:pPr>
         <w:rPr>
@@ -111,7 +110,6 @@
         <w:t>.</w:t>
       </w:r>
     </w:p>
-    <w:p/>
     <w:p>
       <w:r>
         <w:t>Comments in the a</w:t>
@@ -267,7 +265,6 @@
         </w:numPr>
       </w:pPr>
       <w:r>
-        <w:lastRenderedPageBreak/>
         <w:t xml:space="preserve">The fishing console offers both methods, some data is entered manually (e.g. weather, set result, etc.) and some </w:t>
       </w:r>
       <w:r>
@@ -286,6 +283,7 @@
         </w:numPr>
       </w:pPr>
       <w:r>
+        <w:lastRenderedPageBreak/>
         <w:t>Lines 386-389: Question “Could this module be reconfigured to record weight for additional species?</w:t>
       </w:r>
       <w:r>
@@ -425,39 +423,30 @@
           <w:u w:val="single"/>
         </w:rPr>
       </w:pPr>
-    </w:p>
-    <w:p>
-      <w:pPr>
+      <w:r>
         <w:rPr>
           <w:b/>
           <w:bCs/>
           <w:u w:val="single"/>
         </w:rPr>
-      </w:pPr>
+        <w:t xml:space="preserve">Reviewer: </w:t>
+      </w:r>
+      <w:proofErr w:type="spellStart"/>
       <w:r>
         <w:rPr>
           <w:b/>
           <w:bCs/>
           <w:u w:val="single"/>
         </w:rPr>
-        <w:t xml:space="preserve">Reviewer: </w:t>
-      </w:r>
-      <w:proofErr w:type="spellStart"/>
+        <w:t>Shelee</w:t>
+      </w:r>
+      <w:proofErr w:type="spellEnd"/>
       <w:r>
         <w:rPr>
           <w:b/>
           <w:bCs/>
           <w:u w:val="single"/>
         </w:rPr>
-        <w:t>Shelee</w:t>
-      </w:r>
-      <w:proofErr w:type="spellEnd"/>
-      <w:r>
-        <w:rPr>
-          <w:b/>
-          <w:bCs/>
-          <w:u w:val="single"/>
-        </w:rPr>
         <w:t xml:space="preserve"> Hamilton</w:t>
       </w:r>
     </w:p>
@@ -537,14 +526,13 @@
     <w:p/>
     <w:p>
       <w:r>
+        <w:t xml:space="preserve">The acronyms appearing in the figures were added to the acronyms and glossary section. These include CUPS, UDP, and UPD which appear in Figure 1. The figure was also improved by better defining terms in the caption. </w:t>
+      </w:r>
+    </w:p>
+    <w:p/>
+    <w:p>
+      <w:r>
         <w:lastRenderedPageBreak/>
-        <w:t xml:space="preserve">The acronyms appearing in the figures were added to the acronyms and glossary section. These include CUPS, UDP, and UPD which appear in Figure 1. The figure was also improved by better defining terms in the caption. </w:t>
-      </w:r>
-    </w:p>
-    <w:p/>
-    <w:p/>
-    <w:p>
-      <w:r>
         <w:t>We address her following three questions.</w:t>
       </w:r>
     </w:p>
@@ -697,7 +685,6 @@
     <w:p/>
     <w:p>
       <w:r>
-        <w:lastRenderedPageBreak/>
         <w:t xml:space="preserve">We thank </w:t>
       </w:r>
       <w:proofErr w:type="spellStart"/>
@@ -715,6 +702,7 @@
         <w:t>.</w:t>
       </w:r>
     </w:p>
+    <w:p/>
     <w:p/>
     <w:p>
       <w:pPr>
@@ -730,16 +718,894 @@
           <w:bCs/>
           <w:u w:val="single"/>
         </w:rPr>
+        <w:br w:type="page"/>
+      </w:r>
+      <w:r>
+        <w:rPr>
+          <w:b/>
+          <w:bCs/>
+          <w:u w:val="single"/>
+        </w:rPr>
+        <w:lastRenderedPageBreak/>
         <w:t>Summary of changes to the revised report</w:t>
       </w:r>
     </w:p>
     <w:p>
       <w:r>
-        <w:t>The following are the changes that were made in the revised report.</w:t>
+        <w:t>The changes in the revised report can best be viewed by comparing the PDF file of the initial submission to the file for this resubmission. Below is a summary of these changes.</w:t>
+      </w:r>
+    </w:p>
+    <w:p>
+      <w:pPr>
+        <w:rPr>
+          <w:b/>
+          <w:bCs/>
+          <w:u w:val="single"/>
+        </w:rPr>
+      </w:pPr>
+      <w:r>
+        <w:rPr>
+          <w:b/>
+          <w:bCs/>
+          <w:u w:val="single"/>
+        </w:rPr>
+        <w:t>Abstract</w:t>
+      </w:r>
+    </w:p>
+    <w:p>
+      <w:r>
+        <w:rPr>
+          <w:noProof/>
+        </w:rPr>
+        <w:drawing>
+          <wp:inline distT="0" distB="0" distL="0" distR="0" wp14:anchorId="36E7A958" wp14:editId="705854F4">
+            <wp:extent cx="5182323" cy="2438740"/>
+            <wp:effectExtent l="0" t="0" r="0" b="0"/>
+            <wp:docPr id="1" name="Picture 1"/>
+            <wp:cNvGraphicFramePr>
+              <a:graphicFrameLocks xmlns:a="http://schemas.openxmlformats.org/drawingml/2006/main" noChangeAspect="1"/>
+            </wp:cNvGraphicFramePr>
+            <a:graphic xmlns:a="http://schemas.openxmlformats.org/drawingml/2006/main">
+              <a:graphicData uri="http://schemas.openxmlformats.org/drawingml/2006/picture">
+                <pic:pic xmlns:pic="http://schemas.openxmlformats.org/drawingml/2006/picture">
+                  <pic:nvPicPr>
+                    <pic:cNvPr id="1" name=""/>
+                    <pic:cNvPicPr/>
+                  </pic:nvPicPr>
+                  <pic:blipFill>
+                    <a:blip r:embed="rId6"/>
+                    <a:stretch>
+                      <a:fillRect/>
+                    </a:stretch>
+                  </pic:blipFill>
+                  <pic:spPr>
+                    <a:xfrm>
+                      <a:off x="0" y="0"/>
+                      <a:ext cx="5182323" cy="2438740"/>
+                    </a:xfrm>
+                    <a:prstGeom prst="rect">
+                      <a:avLst/>
+                    </a:prstGeom>
+                  </pic:spPr>
+                </pic:pic>
+              </a:graphicData>
+            </a:graphic>
+          </wp:inline>
+        </w:drawing>
+      </w:r>
+    </w:p>
+    <w:p>
+      <w:r>
+        <w:t>the sentence in red above was modified to the green sentence here:</w:t>
+      </w:r>
+    </w:p>
+    <w:p>
+      <w:r>
+        <w:rPr>
+          <w:noProof/>
+        </w:rPr>
+        <w:drawing>
+          <wp:inline distT="0" distB="0" distL="0" distR="0" wp14:anchorId="2CACECCB" wp14:editId="010500B1">
+            <wp:extent cx="4963218" cy="2572109"/>
+            <wp:effectExtent l="0" t="0" r="8890" b="0"/>
+            <wp:docPr id="2" name="Picture 2"/>
+            <wp:cNvGraphicFramePr>
+              <a:graphicFrameLocks xmlns:a="http://schemas.openxmlformats.org/drawingml/2006/main" noChangeAspect="1"/>
+            </wp:cNvGraphicFramePr>
+            <a:graphic xmlns:a="http://schemas.openxmlformats.org/drawingml/2006/main">
+              <a:graphicData uri="http://schemas.openxmlformats.org/drawingml/2006/picture">
+                <pic:pic xmlns:pic="http://schemas.openxmlformats.org/drawingml/2006/picture">
+                  <pic:nvPicPr>
+                    <pic:cNvPr id="1" name=""/>
+                    <pic:cNvPicPr/>
+                  </pic:nvPicPr>
+                  <pic:blipFill>
+                    <a:blip r:embed="rId7"/>
+                    <a:stretch>
+                      <a:fillRect/>
+                    </a:stretch>
+                  </pic:blipFill>
+                  <pic:spPr>
+                    <a:xfrm>
+                      <a:off x="0" y="0"/>
+                      <a:ext cx="4963218" cy="2572109"/>
+                    </a:xfrm>
+                    <a:prstGeom prst="rect">
+                      <a:avLst/>
+                    </a:prstGeom>
+                  </pic:spPr>
+                </pic:pic>
+              </a:graphicData>
+            </a:graphic>
+          </wp:inline>
+        </w:drawing>
       </w:r>
     </w:p>
     <w:p/>
+    <w:p>
+      <w:pPr>
+        <w:rPr>
+          <w:b/>
+          <w:bCs/>
+          <w:u w:val="single"/>
+        </w:rPr>
+      </w:pPr>
+      <w:r>
+        <w:rPr>
+          <w:b/>
+          <w:bCs/>
+          <w:u w:val="single"/>
+        </w:rPr>
+        <w:t>Results</w:t>
+      </w:r>
+    </w:p>
+    <w:p>
+      <w:r>
+        <w:t>Section 3.1 was slightly modified to better describe the architecture differences between Andes and previous data entry systems:</w:t>
+      </w:r>
+    </w:p>
+    <w:p>
+      <w:r>
+        <w:rPr>
+          <w:noProof/>
+        </w:rPr>
+        <w:lastRenderedPageBreak/>
+        <w:drawing>
+          <wp:inline distT="0" distB="0" distL="0" distR="0" wp14:anchorId="55801788" wp14:editId="2E13A5D5">
+            <wp:extent cx="4887007" cy="952633"/>
+            <wp:effectExtent l="0" t="0" r="8890" b="0"/>
+            <wp:docPr id="10" name="Picture 10"/>
+            <wp:cNvGraphicFramePr>
+              <a:graphicFrameLocks xmlns:a="http://schemas.openxmlformats.org/drawingml/2006/main" noChangeAspect="1"/>
+            </wp:cNvGraphicFramePr>
+            <a:graphic xmlns:a="http://schemas.openxmlformats.org/drawingml/2006/main">
+              <a:graphicData uri="http://schemas.openxmlformats.org/drawingml/2006/picture">
+                <pic:pic xmlns:pic="http://schemas.openxmlformats.org/drawingml/2006/picture">
+                  <pic:nvPicPr>
+                    <pic:cNvPr id="1" name=""/>
+                    <pic:cNvPicPr/>
+                  </pic:nvPicPr>
+                  <pic:blipFill>
+                    <a:blip r:embed="rId8"/>
+                    <a:stretch>
+                      <a:fillRect/>
+                    </a:stretch>
+                  </pic:blipFill>
+                  <pic:spPr>
+                    <a:xfrm>
+                      <a:off x="0" y="0"/>
+                      <a:ext cx="4887007" cy="952633"/>
+                    </a:xfrm>
+                    <a:prstGeom prst="rect">
+                      <a:avLst/>
+                    </a:prstGeom>
+                  </pic:spPr>
+                </pic:pic>
+              </a:graphicData>
+            </a:graphic>
+          </wp:inline>
+        </w:drawing>
+      </w:r>
+    </w:p>
+    <w:p>
+      <w:r>
+        <w:rPr>
+          <w:noProof/>
+        </w:rPr>
+        <w:drawing>
+          <wp:inline distT="0" distB="0" distL="0" distR="0" wp14:anchorId="2ED133A5" wp14:editId="2AB713BD">
+            <wp:extent cx="4791744" cy="1047896"/>
+            <wp:effectExtent l="0" t="0" r="8890" b="0"/>
+            <wp:docPr id="12" name="Picture 12"/>
+            <wp:cNvGraphicFramePr>
+              <a:graphicFrameLocks xmlns:a="http://schemas.openxmlformats.org/drawingml/2006/main" noChangeAspect="1"/>
+            </wp:cNvGraphicFramePr>
+            <a:graphic xmlns:a="http://schemas.openxmlformats.org/drawingml/2006/main">
+              <a:graphicData uri="http://schemas.openxmlformats.org/drawingml/2006/picture">
+                <pic:pic xmlns:pic="http://schemas.openxmlformats.org/drawingml/2006/picture">
+                  <pic:nvPicPr>
+                    <pic:cNvPr id="1" name=""/>
+                    <pic:cNvPicPr/>
+                  </pic:nvPicPr>
+                  <pic:blipFill>
+                    <a:blip r:embed="rId9"/>
+                    <a:stretch>
+                      <a:fillRect/>
+                    </a:stretch>
+                  </pic:blipFill>
+                  <pic:spPr>
+                    <a:xfrm>
+                      <a:off x="0" y="0"/>
+                      <a:ext cx="4791744" cy="1047896"/>
+                    </a:xfrm>
+                    <a:prstGeom prst="rect">
+                      <a:avLst/>
+                    </a:prstGeom>
+                  </pic:spPr>
+                </pic:pic>
+              </a:graphicData>
+            </a:graphic>
+          </wp:inline>
+        </w:drawing>
+      </w:r>
+    </w:p>
+    <w:p>
+      <w:r>
+        <w:t xml:space="preserve">The following paragraph was added to section 3.2, it pertains to some improvements made in Andes version 3: </w:t>
+      </w:r>
+    </w:p>
+    <w:p>
+      <w:r>
+        <w:drawing>
+          <wp:inline distT="0" distB="0" distL="0" distR="0" wp14:anchorId="0F253DF7" wp14:editId="22C6E262">
+            <wp:extent cx="4791744" cy="933580"/>
+            <wp:effectExtent l="0" t="0" r="8890" b="0"/>
+            <wp:docPr id="14" name="Picture 14"/>
+            <wp:cNvGraphicFramePr>
+              <a:graphicFrameLocks xmlns:a="http://schemas.openxmlformats.org/drawingml/2006/main" noChangeAspect="1"/>
+            </wp:cNvGraphicFramePr>
+            <a:graphic xmlns:a="http://schemas.openxmlformats.org/drawingml/2006/main">
+              <a:graphicData uri="http://schemas.openxmlformats.org/drawingml/2006/picture">
+                <pic:pic xmlns:pic="http://schemas.openxmlformats.org/drawingml/2006/picture">
+                  <pic:nvPicPr>
+                    <pic:cNvPr id="1" name=""/>
+                    <pic:cNvPicPr/>
+                  </pic:nvPicPr>
+                  <pic:blipFill>
+                    <a:blip r:embed="rId10"/>
+                    <a:stretch>
+                      <a:fillRect/>
+                    </a:stretch>
+                  </pic:blipFill>
+                  <pic:spPr>
+                    <a:xfrm>
+                      <a:off x="0" y="0"/>
+                      <a:ext cx="4791744" cy="933580"/>
+                    </a:xfrm>
+                    <a:prstGeom prst="rect">
+                      <a:avLst/>
+                    </a:prstGeom>
+                  </pic:spPr>
+                </pic:pic>
+              </a:graphicData>
+            </a:graphic>
+          </wp:inline>
+        </w:drawing>
+      </w:r>
+    </w:p>
+    <w:p>
+      <w:r>
+        <w:t>Section 3.2.1 about the Bridge module was modified from this (also pertains to some improvements made in Andes version 3):</w:t>
+      </w:r>
+    </w:p>
+    <w:p>
+      <w:r>
+        <w:rPr>
+          <w:noProof/>
+        </w:rPr>
+        <w:drawing>
+          <wp:inline distT="0" distB="0" distL="0" distR="0" wp14:anchorId="6970BB3F" wp14:editId="24CC46EA">
+            <wp:extent cx="4963218" cy="1333686"/>
+            <wp:effectExtent l="0" t="0" r="8890" b="0"/>
+            <wp:docPr id="4" name="Picture 4"/>
+            <wp:cNvGraphicFramePr>
+              <a:graphicFrameLocks xmlns:a="http://schemas.openxmlformats.org/drawingml/2006/main" noChangeAspect="1"/>
+            </wp:cNvGraphicFramePr>
+            <a:graphic xmlns:a="http://schemas.openxmlformats.org/drawingml/2006/main">
+              <a:graphicData uri="http://schemas.openxmlformats.org/drawingml/2006/picture">
+                <pic:pic xmlns:pic="http://schemas.openxmlformats.org/drawingml/2006/picture">
+                  <pic:nvPicPr>
+                    <pic:cNvPr id="1" name=""/>
+                    <pic:cNvPicPr/>
+                  </pic:nvPicPr>
+                  <pic:blipFill>
+                    <a:blip r:embed="rId11"/>
+                    <a:stretch>
+                      <a:fillRect/>
+                    </a:stretch>
+                  </pic:blipFill>
+                  <pic:spPr>
+                    <a:xfrm>
+                      <a:off x="0" y="0"/>
+                      <a:ext cx="4963218" cy="1333686"/>
+                    </a:xfrm>
+                    <a:prstGeom prst="rect">
+                      <a:avLst/>
+                    </a:prstGeom>
+                  </pic:spPr>
+                </pic:pic>
+              </a:graphicData>
+            </a:graphic>
+          </wp:inline>
+        </w:drawing>
+      </w:r>
+    </w:p>
+    <w:p>
+      <w:r>
+        <w:t>to this:</w:t>
+      </w:r>
+    </w:p>
+    <w:p>
+      <w:r>
+        <w:rPr>
+          <w:noProof/>
+        </w:rPr>
+        <w:drawing>
+          <wp:inline distT="0" distB="0" distL="0" distR="0" wp14:anchorId="2246F37C" wp14:editId="16F7AC39">
+            <wp:extent cx="4801270" cy="1648055"/>
+            <wp:effectExtent l="0" t="0" r="0" b="9525"/>
+            <wp:docPr id="5" name="Picture 5"/>
+            <wp:cNvGraphicFramePr>
+              <a:graphicFrameLocks xmlns:a="http://schemas.openxmlformats.org/drawingml/2006/main" noChangeAspect="1"/>
+            </wp:cNvGraphicFramePr>
+            <a:graphic xmlns:a="http://schemas.openxmlformats.org/drawingml/2006/main">
+              <a:graphicData uri="http://schemas.openxmlformats.org/drawingml/2006/picture">
+                <pic:pic xmlns:pic="http://schemas.openxmlformats.org/drawingml/2006/picture">
+                  <pic:nvPicPr>
+                    <pic:cNvPr id="1" name=""/>
+                    <pic:cNvPicPr/>
+                  </pic:nvPicPr>
+                  <pic:blipFill>
+                    <a:blip r:embed="rId12"/>
+                    <a:stretch>
+                      <a:fillRect/>
+                    </a:stretch>
+                  </pic:blipFill>
+                  <pic:spPr>
+                    <a:xfrm>
+                      <a:off x="0" y="0"/>
+                      <a:ext cx="4801270" cy="1648055"/>
+                    </a:xfrm>
+                    <a:prstGeom prst="rect">
+                      <a:avLst/>
+                    </a:prstGeom>
+                  </pic:spPr>
+                </pic:pic>
+              </a:graphicData>
+            </a:graphic>
+          </wp:inline>
+        </w:drawing>
+      </w:r>
+    </w:p>
     <w:p/>
+    <w:p>
+      <w:r>
+        <w:lastRenderedPageBreak/>
+        <w:t xml:space="preserve">To address one of the reviewers’ comments about species, the following changes </w:t>
+      </w:r>
+      <w:r>
+        <w:t>were made in section 3.2.4</w:t>
+      </w:r>
+    </w:p>
+    <w:p>
+      <w:r>
+        <w:rPr>
+          <w:noProof/>
+        </w:rPr>
+        <w:drawing>
+          <wp:inline distT="0" distB="0" distL="0" distR="0" wp14:anchorId="3975669F" wp14:editId="67EEC2CB">
+            <wp:extent cx="5020376" cy="1114581"/>
+            <wp:effectExtent l="0" t="0" r="0" b="9525"/>
+            <wp:docPr id="16" name="Picture 16"/>
+            <wp:cNvGraphicFramePr>
+              <a:graphicFrameLocks xmlns:a="http://schemas.openxmlformats.org/drawingml/2006/main" noChangeAspect="1"/>
+            </wp:cNvGraphicFramePr>
+            <a:graphic xmlns:a="http://schemas.openxmlformats.org/drawingml/2006/main">
+              <a:graphicData uri="http://schemas.openxmlformats.org/drawingml/2006/picture">
+                <pic:pic xmlns:pic="http://schemas.openxmlformats.org/drawingml/2006/picture">
+                  <pic:nvPicPr>
+                    <pic:cNvPr id="1" name=""/>
+                    <pic:cNvPicPr/>
+                  </pic:nvPicPr>
+                  <pic:blipFill>
+                    <a:blip r:embed="rId13"/>
+                    <a:stretch>
+                      <a:fillRect/>
+                    </a:stretch>
+                  </pic:blipFill>
+                  <pic:spPr>
+                    <a:xfrm>
+                      <a:off x="0" y="0"/>
+                      <a:ext cx="5020376" cy="1114581"/>
+                    </a:xfrm>
+                    <a:prstGeom prst="rect">
+                      <a:avLst/>
+                    </a:prstGeom>
+                  </pic:spPr>
+                </pic:pic>
+              </a:graphicData>
+            </a:graphic>
+          </wp:inline>
+        </w:drawing>
+      </w:r>
+    </w:p>
+    <w:p>
+      <w:r>
+        <w:rPr>
+          <w:noProof/>
+        </w:rPr>
+        <w:drawing>
+          <wp:inline distT="0" distB="0" distL="0" distR="0" wp14:anchorId="0DBF7E81" wp14:editId="0664C307">
+            <wp:extent cx="4820323" cy="2781688"/>
+            <wp:effectExtent l="0" t="0" r="0" b="0"/>
+            <wp:docPr id="17" name="Picture 17"/>
+            <wp:cNvGraphicFramePr>
+              <a:graphicFrameLocks xmlns:a="http://schemas.openxmlformats.org/drawingml/2006/main" noChangeAspect="1"/>
+            </wp:cNvGraphicFramePr>
+            <a:graphic xmlns:a="http://schemas.openxmlformats.org/drawingml/2006/main">
+              <a:graphicData uri="http://schemas.openxmlformats.org/drawingml/2006/picture">
+                <pic:pic xmlns:pic="http://schemas.openxmlformats.org/drawingml/2006/picture">
+                  <pic:nvPicPr>
+                    <pic:cNvPr id="1" name=""/>
+                    <pic:cNvPicPr/>
+                  </pic:nvPicPr>
+                  <pic:blipFill>
+                    <a:blip r:embed="rId14"/>
+                    <a:stretch>
+                      <a:fillRect/>
+                    </a:stretch>
+                  </pic:blipFill>
+                  <pic:spPr>
+                    <a:xfrm>
+                      <a:off x="0" y="0"/>
+                      <a:ext cx="4820323" cy="2781688"/>
+                    </a:xfrm>
+                    <a:prstGeom prst="rect">
+                      <a:avLst/>
+                    </a:prstGeom>
+                  </pic:spPr>
+                </pic:pic>
+              </a:graphicData>
+            </a:graphic>
+          </wp:inline>
+        </w:drawing>
+      </w:r>
+    </w:p>
+    <w:p/>
+    <w:p>
+      <w:r>
+        <w:t>The Oceanography module was modified in version 3, hence these changes in section 3.2.6:</w:t>
+      </w:r>
+    </w:p>
+    <w:p>
+      <w:r>
+        <w:rPr>
+          <w:noProof/>
+        </w:rPr>
+        <w:drawing>
+          <wp:inline distT="0" distB="0" distL="0" distR="0" wp14:anchorId="72C9F986" wp14:editId="49768E01">
+            <wp:extent cx="5096586" cy="1619476"/>
+            <wp:effectExtent l="0" t="0" r="8890" b="0"/>
+            <wp:docPr id="6" name="Picture 6"/>
+            <wp:cNvGraphicFramePr>
+              <a:graphicFrameLocks xmlns:a="http://schemas.openxmlformats.org/drawingml/2006/main" noChangeAspect="1"/>
+            </wp:cNvGraphicFramePr>
+            <a:graphic xmlns:a="http://schemas.openxmlformats.org/drawingml/2006/main">
+              <a:graphicData uri="http://schemas.openxmlformats.org/drawingml/2006/picture">
+                <pic:pic xmlns:pic="http://schemas.openxmlformats.org/drawingml/2006/picture">
+                  <pic:nvPicPr>
+                    <pic:cNvPr id="1" name=""/>
+                    <pic:cNvPicPr/>
+                  </pic:nvPicPr>
+                  <pic:blipFill>
+                    <a:blip r:embed="rId15"/>
+                    <a:stretch>
+                      <a:fillRect/>
+                    </a:stretch>
+                  </pic:blipFill>
+                  <pic:spPr>
+                    <a:xfrm>
+                      <a:off x="0" y="0"/>
+                      <a:ext cx="5096586" cy="1619476"/>
+                    </a:xfrm>
+                    <a:prstGeom prst="rect">
+                      <a:avLst/>
+                    </a:prstGeom>
+                  </pic:spPr>
+                </pic:pic>
+              </a:graphicData>
+            </a:graphic>
+          </wp:inline>
+        </w:drawing>
+      </w:r>
+    </w:p>
+    <w:p>
+      <w:r>
+        <w:t>changed to this:</w:t>
+      </w:r>
+    </w:p>
+    <w:p>
+      <w:r>
+        <w:rPr>
+          <w:noProof/>
+        </w:rPr>
+        <w:lastRenderedPageBreak/>
+        <w:drawing>
+          <wp:inline distT="0" distB="0" distL="0" distR="0" wp14:anchorId="0E89D157" wp14:editId="5830C1AF">
+            <wp:extent cx="4848902" cy="3600953"/>
+            <wp:effectExtent l="0" t="0" r="8890" b="0"/>
+            <wp:docPr id="7" name="Picture 7"/>
+            <wp:cNvGraphicFramePr>
+              <a:graphicFrameLocks xmlns:a="http://schemas.openxmlformats.org/drawingml/2006/main" noChangeAspect="1"/>
+            </wp:cNvGraphicFramePr>
+            <a:graphic xmlns:a="http://schemas.openxmlformats.org/drawingml/2006/main">
+              <a:graphicData uri="http://schemas.openxmlformats.org/drawingml/2006/picture">
+                <pic:pic xmlns:pic="http://schemas.openxmlformats.org/drawingml/2006/picture">
+                  <pic:nvPicPr>
+                    <pic:cNvPr id="1" name=""/>
+                    <pic:cNvPicPr/>
+                  </pic:nvPicPr>
+                  <pic:blipFill>
+                    <a:blip r:embed="rId16"/>
+                    <a:stretch>
+                      <a:fillRect/>
+                    </a:stretch>
+                  </pic:blipFill>
+                  <pic:spPr>
+                    <a:xfrm>
+                      <a:off x="0" y="0"/>
+                      <a:ext cx="4848902" cy="3600953"/>
+                    </a:xfrm>
+                    <a:prstGeom prst="rect">
+                      <a:avLst/>
+                    </a:prstGeom>
+                  </pic:spPr>
+                </pic:pic>
+              </a:graphicData>
+            </a:graphic>
+          </wp:inline>
+        </w:drawing>
+      </w:r>
+    </w:p>
+    <w:p>
+      <w:r>
+        <w:t>Similarly, section 3.2.9 was modified from this:</w:t>
+      </w:r>
+    </w:p>
+    <w:p>
+      <w:r>
+        <w:rPr>
+          <w:noProof/>
+        </w:rPr>
+        <w:drawing>
+          <wp:inline distT="0" distB="0" distL="0" distR="0" wp14:anchorId="1F3DC621" wp14:editId="1FE69EEE">
+            <wp:extent cx="4887007" cy="1667108"/>
+            <wp:effectExtent l="0" t="0" r="0" b="9525"/>
+            <wp:docPr id="8" name="Picture 8"/>
+            <wp:cNvGraphicFramePr>
+              <a:graphicFrameLocks xmlns:a="http://schemas.openxmlformats.org/drawingml/2006/main" noChangeAspect="1"/>
+            </wp:cNvGraphicFramePr>
+            <a:graphic xmlns:a="http://schemas.openxmlformats.org/drawingml/2006/main">
+              <a:graphicData uri="http://schemas.openxmlformats.org/drawingml/2006/picture">
+                <pic:pic xmlns:pic="http://schemas.openxmlformats.org/drawingml/2006/picture">
+                  <pic:nvPicPr>
+                    <pic:cNvPr id="1" name=""/>
+                    <pic:cNvPicPr/>
+                  </pic:nvPicPr>
+                  <pic:blipFill>
+                    <a:blip r:embed="rId17"/>
+                    <a:stretch>
+                      <a:fillRect/>
+                    </a:stretch>
+                  </pic:blipFill>
+                  <pic:spPr>
+                    <a:xfrm>
+                      <a:off x="0" y="0"/>
+                      <a:ext cx="4887007" cy="1667108"/>
+                    </a:xfrm>
+                    <a:prstGeom prst="rect">
+                      <a:avLst/>
+                    </a:prstGeom>
+                  </pic:spPr>
+                </pic:pic>
+              </a:graphicData>
+            </a:graphic>
+          </wp:inline>
+        </w:drawing>
+      </w:r>
+    </w:p>
+    <w:p>
+      <w:r>
+        <w:t>to this:</w:t>
+      </w:r>
+    </w:p>
+    <w:p>
+      <w:r>
+        <w:rPr>
+          <w:noProof/>
+        </w:rPr>
+        <w:drawing>
+          <wp:inline distT="0" distB="0" distL="0" distR="0" wp14:anchorId="736C2DAF" wp14:editId="182193FA">
+            <wp:extent cx="4953691" cy="1800476"/>
+            <wp:effectExtent l="0" t="0" r="0" b="9525"/>
+            <wp:docPr id="9" name="Picture 9"/>
+            <wp:cNvGraphicFramePr>
+              <a:graphicFrameLocks xmlns:a="http://schemas.openxmlformats.org/drawingml/2006/main" noChangeAspect="1"/>
+            </wp:cNvGraphicFramePr>
+            <a:graphic xmlns:a="http://schemas.openxmlformats.org/drawingml/2006/main">
+              <a:graphicData uri="http://schemas.openxmlformats.org/drawingml/2006/picture">
+                <pic:pic xmlns:pic="http://schemas.openxmlformats.org/drawingml/2006/picture">
+                  <pic:nvPicPr>
+                    <pic:cNvPr id="1" name=""/>
+                    <pic:cNvPicPr/>
+                  </pic:nvPicPr>
+                  <pic:blipFill>
+                    <a:blip r:embed="rId18"/>
+                    <a:stretch>
+                      <a:fillRect/>
+                    </a:stretch>
+                  </pic:blipFill>
+                  <pic:spPr>
+                    <a:xfrm>
+                      <a:off x="0" y="0"/>
+                      <a:ext cx="4953691" cy="1800476"/>
+                    </a:xfrm>
+                    <a:prstGeom prst="rect">
+                      <a:avLst/>
+                    </a:prstGeom>
+                  </pic:spPr>
+                </pic:pic>
+              </a:graphicData>
+            </a:graphic>
+          </wp:inline>
+        </w:drawing>
+      </w:r>
+    </w:p>
+    <w:p/>
+    <w:p>
+      <w:r>
+        <w:lastRenderedPageBreak/>
+        <w:t>Section 3.3.3 was modified to capture changes in the way that images are included in the backup.</w:t>
+      </w:r>
+    </w:p>
+    <w:p>
+      <w:r>
+        <w:rPr>
+          <w:noProof/>
+        </w:rPr>
+        <w:drawing>
+          <wp:inline distT="0" distB="0" distL="0" distR="0" wp14:anchorId="2C3DCF81" wp14:editId="5A4E5D5B">
+            <wp:extent cx="4715533" cy="2143424"/>
+            <wp:effectExtent l="0" t="0" r="8890" b="9525"/>
+            <wp:docPr id="15" name="Picture 15"/>
+            <wp:cNvGraphicFramePr>
+              <a:graphicFrameLocks xmlns:a="http://schemas.openxmlformats.org/drawingml/2006/main" noChangeAspect="1"/>
+            </wp:cNvGraphicFramePr>
+            <a:graphic xmlns:a="http://schemas.openxmlformats.org/drawingml/2006/main">
+              <a:graphicData uri="http://schemas.openxmlformats.org/drawingml/2006/picture">
+                <pic:pic xmlns:pic="http://schemas.openxmlformats.org/drawingml/2006/picture">
+                  <pic:nvPicPr>
+                    <pic:cNvPr id="1" name=""/>
+                    <pic:cNvPicPr/>
+                  </pic:nvPicPr>
+                  <pic:blipFill>
+                    <a:blip r:embed="rId19"/>
+                    <a:stretch>
+                      <a:fillRect/>
+                    </a:stretch>
+                  </pic:blipFill>
+                  <pic:spPr>
+                    <a:xfrm>
+                      <a:off x="0" y="0"/>
+                      <a:ext cx="4715533" cy="2143424"/>
+                    </a:xfrm>
+                    <a:prstGeom prst="rect">
+                      <a:avLst/>
+                    </a:prstGeom>
+                  </pic:spPr>
+                </pic:pic>
+              </a:graphicData>
+            </a:graphic>
+          </wp:inline>
+        </w:drawing>
+      </w:r>
+    </w:p>
+    <w:p/>
+    <w:p>
+      <w:pPr>
+        <w:rPr>
+          <w:b/>
+          <w:bCs/>
+          <w:u w:val="single"/>
+        </w:rPr>
+      </w:pPr>
+      <w:r>
+        <w:rPr>
+          <w:b/>
+          <w:bCs/>
+          <w:u w:val="single"/>
+        </w:rPr>
+        <w:t>Discussion</w:t>
+      </w:r>
+    </w:p>
+    <w:p>
+      <w:r>
+        <w:t>The first part of the Discussion was slightly modified to nuance the roles of reports in Andes and to better explain the tradeoffs of connecting the system to the internet.</w:t>
+      </w:r>
+    </w:p>
+    <w:p>
+      <w:r>
+        <w:drawing>
+          <wp:inline distT="0" distB="0" distL="0" distR="0" wp14:anchorId="47BF0B2B" wp14:editId="071C460B">
+            <wp:extent cx="5039428" cy="2791215"/>
+            <wp:effectExtent l="0" t="0" r="0" b="9525"/>
+            <wp:docPr id="18" name="Picture 18"/>
+            <wp:cNvGraphicFramePr>
+              <a:graphicFrameLocks xmlns:a="http://schemas.openxmlformats.org/drawingml/2006/main" noChangeAspect="1"/>
+            </wp:cNvGraphicFramePr>
+            <a:graphic xmlns:a="http://schemas.openxmlformats.org/drawingml/2006/main">
+              <a:graphicData uri="http://schemas.openxmlformats.org/drawingml/2006/picture">
+                <pic:pic xmlns:pic="http://schemas.openxmlformats.org/drawingml/2006/picture">
+                  <pic:nvPicPr>
+                    <pic:cNvPr id="1" name=""/>
+                    <pic:cNvPicPr/>
+                  </pic:nvPicPr>
+                  <pic:blipFill>
+                    <a:blip r:embed="rId20"/>
+                    <a:stretch>
+                      <a:fillRect/>
+                    </a:stretch>
+                  </pic:blipFill>
+                  <pic:spPr>
+                    <a:xfrm>
+                      <a:off x="0" y="0"/>
+                      <a:ext cx="5039428" cy="2791215"/>
+                    </a:xfrm>
+                    <a:prstGeom prst="rect">
+                      <a:avLst/>
+                    </a:prstGeom>
+                  </pic:spPr>
+                </pic:pic>
+              </a:graphicData>
+            </a:graphic>
+          </wp:inline>
+        </w:drawing>
+      </w:r>
+    </w:p>
+    <w:p>
+      <w:r>
+        <w:lastRenderedPageBreak/>
+        <w:drawing>
+          <wp:inline distT="0" distB="0" distL="0" distR="0" wp14:anchorId="047C2CC2" wp14:editId="2ACDCF71">
+            <wp:extent cx="4763165" cy="1733792"/>
+            <wp:effectExtent l="0" t="0" r="0" b="0"/>
+            <wp:docPr id="19" name="Picture 19"/>
+            <wp:cNvGraphicFramePr>
+              <a:graphicFrameLocks xmlns:a="http://schemas.openxmlformats.org/drawingml/2006/main" noChangeAspect="1"/>
+            </wp:cNvGraphicFramePr>
+            <a:graphic xmlns:a="http://schemas.openxmlformats.org/drawingml/2006/main">
+              <a:graphicData uri="http://schemas.openxmlformats.org/drawingml/2006/picture">
+                <pic:pic xmlns:pic="http://schemas.openxmlformats.org/drawingml/2006/picture">
+                  <pic:nvPicPr>
+                    <pic:cNvPr id="1" name=""/>
+                    <pic:cNvPicPr/>
+                  </pic:nvPicPr>
+                  <pic:blipFill>
+                    <a:blip r:embed="rId21"/>
+                    <a:stretch>
+                      <a:fillRect/>
+                    </a:stretch>
+                  </pic:blipFill>
+                  <pic:spPr>
+                    <a:xfrm>
+                      <a:off x="0" y="0"/>
+                      <a:ext cx="4763165" cy="1733792"/>
+                    </a:xfrm>
+                    <a:prstGeom prst="rect">
+                      <a:avLst/>
+                    </a:prstGeom>
+                  </pic:spPr>
+                </pic:pic>
+              </a:graphicData>
+            </a:graphic>
+          </wp:inline>
+        </w:drawing>
+      </w:r>
+    </w:p>
+    <w:p>
+      <w:r>
+        <w:t xml:space="preserve">The discussion was </w:t>
+      </w:r>
+      <w:r>
+        <w:t xml:space="preserve">also </w:t>
+      </w:r>
+      <w:r>
+        <w:t>modified to capture the many advancements made in the use of Andes as part of the Atlantic Zone Monitoring Program, so things that appeared in Future Directions now appear as a separate subsection</w:t>
+      </w:r>
+      <w:r>
+        <w:t>:</w:t>
+      </w:r>
+    </w:p>
+    <w:p>
+      <w:r>
+        <w:rPr>
+          <w:noProof/>
+        </w:rPr>
+        <w:lastRenderedPageBreak/>
+        <w:drawing>
+          <wp:inline distT="0" distB="0" distL="0" distR="0" wp14:anchorId="63BA42EF" wp14:editId="7BA6C567">
+            <wp:extent cx="4848902" cy="6754168"/>
+            <wp:effectExtent l="0" t="0" r="8890" b="8890"/>
+            <wp:docPr id="13" name="Picture 13"/>
+            <wp:cNvGraphicFramePr>
+              <a:graphicFrameLocks xmlns:a="http://schemas.openxmlformats.org/drawingml/2006/main" noChangeAspect="1"/>
+            </wp:cNvGraphicFramePr>
+            <a:graphic xmlns:a="http://schemas.openxmlformats.org/drawingml/2006/main">
+              <a:graphicData uri="http://schemas.openxmlformats.org/drawingml/2006/picture">
+                <pic:pic xmlns:pic="http://schemas.openxmlformats.org/drawingml/2006/picture">
+                  <pic:nvPicPr>
+                    <pic:cNvPr id="1" name=""/>
+                    <pic:cNvPicPr/>
+                  </pic:nvPicPr>
+                  <pic:blipFill>
+                    <a:blip r:embed="rId22"/>
+                    <a:stretch>
+                      <a:fillRect/>
+                    </a:stretch>
+                  </pic:blipFill>
+                  <pic:spPr>
+                    <a:xfrm>
+                      <a:off x="0" y="0"/>
+                      <a:ext cx="4848902" cy="6754168"/>
+                    </a:xfrm>
+                    <a:prstGeom prst="rect">
+                      <a:avLst/>
+                    </a:prstGeom>
+                  </pic:spPr>
+                </pic:pic>
+              </a:graphicData>
+            </a:graphic>
+          </wp:inline>
+        </w:drawing>
+      </w:r>
+    </w:p>
+    <w:p>
+      <w:r>
+        <w:t>A new figure (Figure 6) showing the trawl measurements console added in Andes version 3 was added to the report.</w:t>
+      </w:r>
+    </w:p>
+    <w:p>
+      <w:r>
+        <w:t>The figure captions were revised to ensure that they completely described the contents of each figure.</w:t>
+      </w:r>
+    </w:p>
+    <w:p>
+      <w:r>
+        <w:t>We also found a few acronyms that were not present in the Acronyms and Glossary sections, the</w:t>
+      </w:r>
+      <w:r>
+        <w:t>se</w:t>
+      </w:r>
+      <w:r>
+        <w:t xml:space="preserve"> were correctly added</w:t>
+      </w:r>
+      <w:r>
+        <w:t xml:space="preserve"> to these sections</w:t>
+      </w:r>
+      <w:r>
+        <w:t>.</w:t>
+      </w:r>
+    </w:p>
     <w:sectPr>
       <w:pgSz w:w="12240" w:h="15840"/>
       <w:pgMar w:top="1440" w:right="1440" w:bottom="1440" w:left="1440" w:header="720" w:footer="720" w:gutter="0"/>

</xml_diff>